<commit_message>
Update MariaDB Windows Setup
added fix for creating a new user
</commit_message>
<xml_diff>
--- a/DB/MariaDB_Windows_Setup.docx
+++ b/DB/MariaDB_Windows_Setup.docx
@@ -32,19 +32,7 @@
           <w:rPr>
             <w:rStyle w:val="Hyperlink"/>
           </w:rPr>
-          <w:t>https://maria</w:t>
-        </w:r>
-        <w:r>
-          <w:rPr>
-            <w:rStyle w:val="Hyperlink"/>
-          </w:rPr>
-          <w:t>d</w:t>
-        </w:r>
-        <w:r>
-          <w:rPr>
-            <w:rStyle w:val="Hyperlink"/>
-          </w:rPr>
-          <w:t>b.org/</w:t>
+          <w:t>https://mariadb.org/</w:t>
         </w:r>
       </w:hyperlink>
     </w:p>
@@ -55,6 +43,9 @@
     </w:p>
     <w:p>
       <w:r>
+        <w:rPr>
+          <w:noProof/>
+        </w:rPr>
         <w:drawing>
           <wp:inline distT="0" distB="0" distL="0" distR="0" wp14:anchorId="022E8348" wp14:editId="7C2688B1">
             <wp:extent cx="4819650" cy="5233646"/>
@@ -204,6 +195,9 @@
         <w:br/>
       </w:r>
       <w:r>
+        <w:rPr>
+          <w:noProof/>
+        </w:rPr>
         <w:drawing>
           <wp:inline distT="0" distB="0" distL="0" distR="0" wp14:anchorId="50384D34" wp14:editId="46F4E9C6">
             <wp:extent cx="3352800" cy="3793314"/>
@@ -249,6 +243,9 @@
         <w:br/>
       </w:r>
       <w:r>
+        <w:rPr>
+          <w:noProof/>
+        </w:rPr>
         <w:drawing>
           <wp:inline distT="0" distB="0" distL="0" distR="0" wp14:anchorId="46335F77" wp14:editId="6A6318D4">
             <wp:extent cx="3810000" cy="3617639"/>
@@ -303,6 +300,9 @@
     </w:p>
     <w:p>
       <w:r>
+        <w:rPr>
+          <w:noProof/>
+        </w:rPr>
         <w:drawing>
           <wp:inline distT="0" distB="0" distL="0" distR="0" wp14:anchorId="1AA49474" wp14:editId="3AA37566">
             <wp:extent cx="3582708" cy="3390900"/>
@@ -368,6 +368,9 @@
     </w:p>
     <w:p>
       <w:r>
+        <w:rPr>
+          <w:noProof/>
+        </w:rPr>
         <w:drawing>
           <wp:inline distT="0" distB="0" distL="0" distR="0" wp14:anchorId="53B3A0E5" wp14:editId="65AABFB3">
             <wp:extent cx="5943600" cy="1623695"/>
@@ -494,6 +497,9 @@
     </w:p>
     <w:p>
       <w:r>
+        <w:rPr>
+          <w:noProof/>
+        </w:rPr>
         <w:drawing>
           <wp:inline distT="0" distB="0" distL="0" distR="0" wp14:anchorId="47ADD8A8" wp14:editId="6119834D">
             <wp:extent cx="4419600" cy="3107935"/>
@@ -548,28 +554,12 @@
     </w:p>
     <w:p>
       <w:r>
-        <w:t>Password: &lt;</w:t>
-      </w:r>
-      <w:proofErr w:type="spellStart"/>
-      <w:r>
-        <w:t>your_root_password</w:t>
-      </w:r>
-      <w:proofErr w:type="spellEnd"/>
-      <w:r>
-        <w:t>&gt;</w:t>
-      </w:r>
-    </w:p>
-    <w:p>
-      <w:r>
-        <w:t>Port: 3306 or &lt;</w:t>
-      </w:r>
-      <w:proofErr w:type="spellStart"/>
-      <w:r>
-        <w:t>your_port</w:t>
-      </w:r>
-      <w:proofErr w:type="spellEnd"/>
-      <w:r>
-        <w:t>&gt;</w:t>
+        <w:t>Password: &lt;your_root_password&gt;</w:t>
+      </w:r>
+    </w:p>
+    <w:p>
+      <w:r>
+        <w:t>Port: 3306 or &lt;your_port&gt;</w:t>
       </w:r>
     </w:p>
     <w:p>
@@ -591,6 +581,9 @@
     </w:p>
     <w:p>
       <w:r>
+        <w:rPr>
+          <w:noProof/>
+        </w:rPr>
         <w:drawing>
           <wp:inline distT="0" distB="0" distL="0" distR="0" wp14:anchorId="77937B4F" wp14:editId="237BB852">
             <wp:extent cx="2581275" cy="1638300"/>
@@ -718,6 +711,9 @@
     </w:p>
     <w:p>
       <w:r>
+        <w:rPr>
+          <w:noProof/>
+        </w:rPr>
         <w:drawing>
           <wp:inline distT="0" distB="0" distL="0" distR="0" wp14:anchorId="0D7C35EE" wp14:editId="7FBB3D66">
             <wp:extent cx="3019846" cy="2448267"/>
@@ -769,6 +765,9 @@
         <w:br/>
       </w:r>
       <w:r>
+        <w:rPr>
+          <w:noProof/>
+        </w:rPr>
         <w:drawing>
           <wp:inline distT="0" distB="0" distL="0" distR="0" wp14:anchorId="0F8208C1" wp14:editId="1A6F4C42">
             <wp:extent cx="2753285" cy="866775"/>
@@ -883,6 +882,9 @@
         <w:br/>
       </w:r>
       <w:r>
+        <w:rPr>
+          <w:noProof/>
+        </w:rPr>
         <w:drawing>
           <wp:inline distT="0" distB="0" distL="0" distR="0" wp14:anchorId="6967A593" wp14:editId="0346460D">
             <wp:extent cx="4396943" cy="2295525"/>
@@ -959,6 +961,9 @@
     </w:p>
     <w:p>
       <w:r>
+        <w:rPr>
+          <w:noProof/>
+        </w:rPr>
         <w:drawing>
           <wp:inline distT="0" distB="0" distL="0" distR="0" wp14:anchorId="30ADBF1E" wp14:editId="1489A4DA">
             <wp:extent cx="2333951" cy="171474"/>
@@ -1003,6 +1008,9 @@
     </w:p>
     <w:p>
       <w:r>
+        <w:rPr>
+          <w:noProof/>
+        </w:rPr>
         <w:drawing>
           <wp:inline distT="0" distB="0" distL="0" distR="0" wp14:anchorId="15855379" wp14:editId="36E00460">
             <wp:extent cx="4163006" cy="314369"/>
@@ -1051,6 +1059,9 @@
     </w:p>
     <w:p>
       <w:r>
+        <w:rPr>
+          <w:noProof/>
+        </w:rPr>
         <w:drawing>
           <wp:inline distT="0" distB="0" distL="0" distR="0" wp14:anchorId="58AEAF77" wp14:editId="408E5F4B">
             <wp:extent cx="5582429" cy="304843"/>
@@ -1138,6 +1149,9 @@
     </w:p>
     <w:p>
       <w:r>
+        <w:rPr>
+          <w:noProof/>
+        </w:rPr>
         <w:drawing>
           <wp:inline distT="0" distB="0" distL="0" distR="0" wp14:anchorId="4324F213" wp14:editId="7B678A61">
             <wp:extent cx="2333951" cy="171474"/>
@@ -1177,6 +1191,9 @@
     </w:p>
     <w:p>
       <w:r>
+        <w:rPr>
+          <w:noProof/>
+        </w:rPr>
         <w:drawing>
           <wp:inline distT="0" distB="0" distL="0" distR="0" wp14:anchorId="62B4D14C" wp14:editId="4DCE4798">
             <wp:extent cx="6982799" cy="257211"/>
@@ -1217,10 +1234,10 @@
     <w:p>
       <w:r>
         <w:drawing>
-          <wp:inline distT="0" distB="0" distL="0" distR="0" wp14:anchorId="2035B70D" wp14:editId="47BC38CD">
-            <wp:extent cx="6611273" cy="600159"/>
+          <wp:inline distT="0" distB="0" distL="0" distR="0" wp14:anchorId="23E59CC0" wp14:editId="3ABB2839">
+            <wp:extent cx="6592220" cy="638264"/>
             <wp:effectExtent l="0" t="0" r="0" b="9525"/>
-            <wp:docPr id="1733032960" name="Picture 1"/>
+            <wp:docPr id="609446470" name="Picture 1"/>
             <wp:cNvGraphicFramePr>
               <a:graphicFrameLocks xmlns:a="http://schemas.openxmlformats.org/drawingml/2006/main" noChangeAspect="1"/>
             </wp:cNvGraphicFramePr>
@@ -1228,7 +1245,7 @@
               <a:graphicData uri="http://schemas.openxmlformats.org/drawingml/2006/picture">
                 <pic:pic xmlns:pic="http://schemas.openxmlformats.org/drawingml/2006/picture">
                   <pic:nvPicPr>
-                    <pic:cNvPr id="1733032960" name=""/>
+                    <pic:cNvPr id="609446470" name=""/>
                     <pic:cNvPicPr/>
                   </pic:nvPicPr>
                   <pic:blipFill>
@@ -1240,7 +1257,7 @@
                   <pic:spPr>
                     <a:xfrm>
                       <a:off x="0" y="0"/>
-                      <a:ext cx="6611273" cy="600159"/>
+                      <a:ext cx="6592220" cy="638264"/>
                     </a:xfrm>
                     <a:prstGeom prst="rect">
                       <a:avLst/>
@@ -1255,6 +1272,45 @@
     </w:p>
     <w:p>
       <w:r>
+        <w:drawing>
+          <wp:inline distT="0" distB="0" distL="0" distR="0" wp14:anchorId="1223EE44" wp14:editId="07787083">
+            <wp:extent cx="3124636" cy="238158"/>
+            <wp:effectExtent l="0" t="0" r="0" b="9525"/>
+            <wp:docPr id="21368318" name="Picture 1"/>
+            <wp:cNvGraphicFramePr>
+              <a:graphicFrameLocks xmlns:a="http://schemas.openxmlformats.org/drawingml/2006/main" noChangeAspect="1"/>
+            </wp:cNvGraphicFramePr>
+            <a:graphic xmlns:a="http://schemas.openxmlformats.org/drawingml/2006/main">
+              <a:graphicData uri="http://schemas.openxmlformats.org/drawingml/2006/picture">
+                <pic:pic xmlns:pic="http://schemas.openxmlformats.org/drawingml/2006/picture">
+                  <pic:nvPicPr>
+                    <pic:cNvPr id="21368318" name=""/>
+                    <pic:cNvPicPr/>
+                  </pic:nvPicPr>
+                  <pic:blipFill>
+                    <a:blip r:embed="rId24"/>
+                    <a:stretch>
+                      <a:fillRect/>
+                    </a:stretch>
+                  </pic:blipFill>
+                  <pic:spPr>
+                    <a:xfrm>
+                      <a:off x="0" y="0"/>
+                      <a:ext cx="3124636" cy="238158"/>
+                    </a:xfrm>
+                    <a:prstGeom prst="rect">
+                      <a:avLst/>
+                    </a:prstGeom>
+                  </pic:spPr>
+                </pic:pic>
+              </a:graphicData>
+            </a:graphic>
+          </wp:inline>
+        </w:drawing>
+      </w:r>
+    </w:p>
+    <w:p>
+      <w:r>
         <w:t xml:space="preserve">Now your new user should be </w:t>
       </w:r>
       <w:r>
@@ -1270,6 +1326,9 @@
         <w:br/>
       </w:r>
       <w:r>
+        <w:rPr>
+          <w:noProof/>
+        </w:rPr>
         <w:drawing>
           <wp:inline distT="0" distB="0" distL="0" distR="0" wp14:anchorId="5A37CD72" wp14:editId="64457881">
             <wp:extent cx="2372056" cy="1276528"/>
@@ -1286,7 +1345,7 @@
                     <pic:cNvPicPr/>
                   </pic:nvPicPr>
                   <pic:blipFill>
-                    <a:blip r:embed="rId24"/>
+                    <a:blip r:embed="rId25"/>
                     <a:stretch>
                       <a:fillRect/>
                     </a:stretch>
@@ -2543,6 +2602,7 @@
   <w:style w:type="character" w:default="1" w:styleId="DefaultParagraphFont">
     <w:name w:val="Default Paragraph Font"/>
     <w:uiPriority w:val="1"/>
+    <w:semiHidden/>
     <w:unhideWhenUsed/>
   </w:style>
   <w:style w:type="table" w:default="1" w:styleId="TableNormal">

</xml_diff>